<commit_message>
estructuras y algoritmos pasados. elementos para la interfaz grafica descargados
</commit_message>
<xml_diff>
--- a/Docs/Engineer Method.docx
+++ b/Docs/Engineer Method.docx
@@ -7642,23 +7642,7 @@
                 <w:color w:val="000000"/>
                 <w:lang w:val="es-CO"/>
               </w:rPr>
-              <w:t xml:space="preserve"> la suma </w:t>
-            </w:r>
-            <w:r>
-              <w:rPr>
-                <w:rFonts w:ascii="Calibri" w:eastAsia="Times New Roman" w:hAnsi="Calibri" w:cs="Times New Roman"/>
-                <w:color w:val="000000"/>
-                <w:lang w:val="es-CO"/>
-              </w:rPr>
-              <w:t xml:space="preserve">del valor del camino más corto </w:t>
-            </w:r>
-            <w:r>
-              <w:rPr>
-                <w:rFonts w:ascii="Calibri" w:eastAsia="Times New Roman" w:hAnsi="Calibri" w:cs="Times New Roman"/>
-                <w:color w:val="000000"/>
-                <w:lang w:val="es-CO"/>
-              </w:rPr>
-              <w:t xml:space="preserve">y el </w:t>
+              <w:t xml:space="preserve"> la suma del valor del camino más corto y el </w:t>
             </w:r>
             <w:r>
               <w:rPr>
@@ -11578,13 +11562,7 @@
         <w:rPr>
           <w:lang w:val="es-CO"/>
         </w:rPr>
-        <w:t>puntaje</w:t>
-      </w:r>
-      <w:r>
-        <w:rPr>
-          <w:lang w:val="es-CO"/>
-        </w:rPr>
-        <w:t>Minimo</w:t>
+        <w:t>puntajeMinimo</w:t>
       </w:r>
       <w:proofErr w:type="spellEnd"/>
       <w:r>
@@ -13050,13 +13028,7 @@
               <w:rPr>
                 <w:lang w:val="es-CO"/>
               </w:rPr>
-              <w:t xml:space="preserve">Asigna los costos de llegar de un vértice a </w:t>
-            </w:r>
-            <w:r>
-              <w:rPr>
-                <w:lang w:val="es-CO"/>
-              </w:rPr>
-              <w:t>vértice</w:t>
+              <w:t>Asigna los costos de llegar de un vértice a vértice</w:t>
             </w:r>
           </w:p>
         </w:tc>
@@ -13692,19 +13664,7 @@
               <w:rPr>
                 <w:lang w:val="es-CO"/>
               </w:rPr>
-              <w:t xml:space="preserve">Revisa si dos </w:t>
-            </w:r>
-            <w:r>
-              <w:rPr>
-                <w:lang w:val="es-CO"/>
-              </w:rPr>
-              <w:t xml:space="preserve">no </w:t>
-            </w:r>
-            <w:r>
-              <w:rPr>
-                <w:lang w:val="es-CO"/>
-              </w:rPr>
-              <w:t>nodos validos están conectados entre si</w:t>
+              <w:t>Revisa si dos no nodos validos están conectados entre si</w:t>
             </w:r>
           </w:p>
         </w:tc>
@@ -13796,19 +13756,7 @@
               <w:rPr>
                 <w:lang w:val="es-CO"/>
               </w:rPr>
-              <w:t xml:space="preserve">Revisa si </w:t>
-            </w:r>
-            <w:r>
-              <w:rPr>
-                <w:lang w:val="es-CO"/>
-              </w:rPr>
-              <w:t xml:space="preserve">un vértice valido y otro no </w:t>
-            </w:r>
-            <w:r>
-              <w:rPr>
-                <w:lang w:val="es-CO"/>
-              </w:rPr>
-              <w:t>valido están conectados entre si</w:t>
+              <w:t>Revisa si un vértice valido y otro no valido están conectados entre si</w:t>
             </w:r>
           </w:p>
         </w:tc>
@@ -13864,8 +13812,6 @@
               </w:rPr>
               <w:t>-1, no fue posible hallar arista</w:t>
             </w:r>
-            <w:bookmarkStart w:id="0" w:name="_GoBack"/>
-            <w:bookmarkEnd w:id="0"/>
           </w:p>
         </w:tc>
       </w:tr>
@@ -14082,6 +14028,9 @@
         </w:numPr>
         <w:jc w:val="both"/>
         <w:rPr>
+          <w:rStyle w:val="Hyperlink"/>
+          <w:color w:val="auto"/>
+          <w:u w:val="none"/>
           <w:lang w:val="es-CO"/>
         </w:rPr>
       </w:pPr>
@@ -14094,6 +14043,154 @@
           <w:t>https://www.hackerearth.com/practice/algorithms/graphs/minimum-spanning-tree/tutorial/</w:t>
         </w:r>
       </w:hyperlink>
+    </w:p>
+    <w:p>
+      <w:pPr>
+        <w:jc w:val="both"/>
+        <w:rPr>
+          <w:lang w:val="es-CO"/>
+        </w:rPr>
+      </w:pPr>
+      <w:r>
+        <w:rPr>
+          <w:lang w:val="es-CO"/>
+        </w:rPr>
+        <w:t xml:space="preserve">Elementos de diseño </w:t>
+      </w:r>
+    </w:p>
+    <w:p>
+      <w:pPr>
+        <w:pStyle w:val="ListParagraph"/>
+        <w:numPr>
+          <w:ilvl w:val="0"/>
+          <w:numId w:val="9"/>
+        </w:numPr>
+        <w:jc w:val="both"/>
+        <w:rPr>
+          <w:lang w:val="es-CO"/>
+        </w:rPr>
+      </w:pPr>
+      <w:hyperlink r:id="rId24" w:history="1">
+        <w:r>
+          <w:rPr>
+            <w:rStyle w:val="Hyperlink"/>
+            <w:lang w:val="es-CO"/>
+          </w:rPr>
+          <w:t>http://www.mediafire.com/file/eirzjrb0bqhq5be/You_Died.mp3/file</w:t>
+        </w:r>
+      </w:hyperlink>
+    </w:p>
+    <w:p>
+      <w:pPr>
+        <w:pStyle w:val="ListParagraph"/>
+        <w:numPr>
+          <w:ilvl w:val="0"/>
+          <w:numId w:val="9"/>
+        </w:numPr>
+        <w:jc w:val="both"/>
+        <w:rPr>
+          <w:lang w:val="es-CO"/>
+        </w:rPr>
+      </w:pPr>
+      <w:hyperlink r:id="rId25" w:history="1">
+        <w:r>
+          <w:rPr>
+            <w:rStyle w:val="Hyperlink"/>
+            <w:lang w:val="es-CO"/>
+          </w:rPr>
+          <w:t>http://martincityniz.blogspot.com/2010/06/fondos-para-juego.html</w:t>
+        </w:r>
+      </w:hyperlink>
+    </w:p>
+    <w:p>
+      <w:pPr>
+        <w:pStyle w:val="ListParagraph"/>
+        <w:numPr>
+          <w:ilvl w:val="0"/>
+          <w:numId w:val="9"/>
+        </w:numPr>
+        <w:jc w:val="both"/>
+        <w:rPr>
+          <w:lang w:val="es-CO"/>
+        </w:rPr>
+      </w:pPr>
+      <w:hyperlink r:id="rId26" w:history="1">
+        <w:r>
+          <w:rPr>
+            <w:rStyle w:val="Hyperlink"/>
+            <w:lang w:val="es-CO"/>
+          </w:rPr>
+          <w:t>https://i.imgur.com/mL8rs5d.gif?noredirect</w:t>
+        </w:r>
+      </w:hyperlink>
+    </w:p>
+    <w:p>
+      <w:pPr>
+        <w:pStyle w:val="ListParagraph"/>
+        <w:numPr>
+          <w:ilvl w:val="0"/>
+          <w:numId w:val="9"/>
+        </w:numPr>
+        <w:jc w:val="both"/>
+        <w:rPr>
+          <w:lang w:val="es-CO"/>
+        </w:rPr>
+      </w:pPr>
+      <w:hyperlink r:id="rId27" w:history="1">
+        <w:r>
+          <w:rPr>
+            <w:rStyle w:val="Hyperlink"/>
+            <w:lang w:val="es-CO"/>
+          </w:rPr>
+          <w:t>https://patrickdearteaga.com/es/musica-libre-derechos-gratis/</w:t>
+        </w:r>
+      </w:hyperlink>
+    </w:p>
+    <w:p>
+      <w:pPr>
+        <w:pStyle w:val="ListParagraph"/>
+        <w:numPr>
+          <w:ilvl w:val="0"/>
+          <w:numId w:val="9"/>
+        </w:numPr>
+        <w:jc w:val="both"/>
+        <w:rPr>
+          <w:lang w:val="es-CO"/>
+        </w:rPr>
+      </w:pPr>
+      <w:hyperlink r:id="rId28" w:history="1">
+        <w:r>
+          <w:rPr>
+            <w:rStyle w:val="Hyperlink"/>
+            <w:lang w:val="es-CO"/>
+          </w:rPr>
+          <w:t>http://www.sonidosmp3gratis.com/download.php?id=18777&amp;sonido=zelda%20tararara</w:t>
+        </w:r>
+      </w:hyperlink>
+    </w:p>
+    <w:p>
+      <w:pPr>
+        <w:pStyle w:val="ListParagraph"/>
+        <w:numPr>
+          <w:ilvl w:val="0"/>
+          <w:numId w:val="9"/>
+        </w:numPr>
+        <w:jc w:val="both"/>
+        <w:rPr>
+          <w:lang w:val="es-CO"/>
+        </w:rPr>
+      </w:pPr>
+      <w:hyperlink r:id="rId29" w:history="1">
+        <w:r>
+          <w:rPr>
+            <w:rStyle w:val="Hyperlink"/>
+            <w:lang w:val="es-CO"/>
+          </w:rPr>
+          <w:t>https://makeagif.com/gif/youwin-FymNEH</w:t>
+        </w:r>
+      </w:hyperlink>
+      <w:bookmarkStart w:id="0" w:name="_GoBack"/>
+      <w:bookmarkEnd w:id="0"/>
     </w:p>
     <w:sectPr>
       <w:type w:val="continuous"/>
@@ -14537,6 +14634,95 @@
     </w:lvl>
   </w:abstractNum>
   <w:abstractNum w:abstractNumId="4" w15:restartNumberingAfterBreak="0">
+    <w:nsid w:val="30421F70"/>
+    <w:multiLevelType w:val="hybridMultilevel"/>
+    <w:tmpl w:val="41AA7DB8"/>
+    <w:lvl w:ilvl="0" w:tplc="240A000F">
+      <w:start w:val="1"/>
+      <w:numFmt w:val="decimal"/>
+      <w:lvlText w:val="%1."/>
+      <w:lvlJc w:val="left"/>
+      <w:pPr>
+        <w:ind w:left="720" w:hanging="360"/>
+      </w:pPr>
+      <w:rPr>
+        <w:rFonts w:hint="default"/>
+      </w:rPr>
+    </w:lvl>
+    <w:lvl w:ilvl="1" w:tplc="240A0019" w:tentative="1">
+      <w:start w:val="1"/>
+      <w:numFmt w:val="lowerLetter"/>
+      <w:lvlText w:val="%2."/>
+      <w:lvlJc w:val="left"/>
+      <w:pPr>
+        <w:ind w:left="1440" w:hanging="360"/>
+      </w:pPr>
+    </w:lvl>
+    <w:lvl w:ilvl="2" w:tplc="240A001B" w:tentative="1">
+      <w:start w:val="1"/>
+      <w:numFmt w:val="lowerRoman"/>
+      <w:lvlText w:val="%3."/>
+      <w:lvlJc w:val="right"/>
+      <w:pPr>
+        <w:ind w:left="2160" w:hanging="180"/>
+      </w:pPr>
+    </w:lvl>
+    <w:lvl w:ilvl="3" w:tplc="240A000F" w:tentative="1">
+      <w:start w:val="1"/>
+      <w:numFmt w:val="decimal"/>
+      <w:lvlText w:val="%4."/>
+      <w:lvlJc w:val="left"/>
+      <w:pPr>
+        <w:ind w:left="2880" w:hanging="360"/>
+      </w:pPr>
+    </w:lvl>
+    <w:lvl w:ilvl="4" w:tplc="240A0019" w:tentative="1">
+      <w:start w:val="1"/>
+      <w:numFmt w:val="lowerLetter"/>
+      <w:lvlText w:val="%5."/>
+      <w:lvlJc w:val="left"/>
+      <w:pPr>
+        <w:ind w:left="3600" w:hanging="360"/>
+      </w:pPr>
+    </w:lvl>
+    <w:lvl w:ilvl="5" w:tplc="240A001B" w:tentative="1">
+      <w:start w:val="1"/>
+      <w:numFmt w:val="lowerRoman"/>
+      <w:lvlText w:val="%6."/>
+      <w:lvlJc w:val="right"/>
+      <w:pPr>
+        <w:ind w:left="4320" w:hanging="180"/>
+      </w:pPr>
+    </w:lvl>
+    <w:lvl w:ilvl="6" w:tplc="240A000F" w:tentative="1">
+      <w:start w:val="1"/>
+      <w:numFmt w:val="decimal"/>
+      <w:lvlText w:val="%7."/>
+      <w:lvlJc w:val="left"/>
+      <w:pPr>
+        <w:ind w:left="5040" w:hanging="360"/>
+      </w:pPr>
+    </w:lvl>
+    <w:lvl w:ilvl="7" w:tplc="240A0019" w:tentative="1">
+      <w:start w:val="1"/>
+      <w:numFmt w:val="lowerLetter"/>
+      <w:lvlText w:val="%8."/>
+      <w:lvlJc w:val="left"/>
+      <w:pPr>
+        <w:ind w:left="5760" w:hanging="360"/>
+      </w:pPr>
+    </w:lvl>
+    <w:lvl w:ilvl="8" w:tplc="240A001B" w:tentative="1">
+      <w:start w:val="1"/>
+      <w:numFmt w:val="lowerRoman"/>
+      <w:lvlText w:val="%9."/>
+      <w:lvlJc w:val="right"/>
+      <w:pPr>
+        <w:ind w:left="6480" w:hanging="180"/>
+      </w:pPr>
+    </w:lvl>
+  </w:abstractNum>
+  <w:abstractNum w:abstractNumId="5" w15:restartNumberingAfterBreak="0">
     <w:nsid w:val="37AC09A0"/>
     <w:multiLevelType w:val="hybridMultilevel"/>
     <w:tmpl w:val="0B9243FC"/>
@@ -14649,7 +14835,7 @@
       </w:rPr>
     </w:lvl>
   </w:abstractNum>
-  <w:abstractNum w:abstractNumId="5" w15:restartNumberingAfterBreak="0">
+  <w:abstractNum w:abstractNumId="6" w15:restartNumberingAfterBreak="0">
     <w:nsid w:val="4C191675"/>
     <w:multiLevelType w:val="hybridMultilevel"/>
     <w:tmpl w:val="7870DA5A"/>
@@ -14762,7 +14948,7 @@
       </w:rPr>
     </w:lvl>
   </w:abstractNum>
-  <w:abstractNum w:abstractNumId="6" w15:restartNumberingAfterBreak="0">
+  <w:abstractNum w:abstractNumId="7" w15:restartNumberingAfterBreak="0">
     <w:nsid w:val="57E37765"/>
     <w:multiLevelType w:val="hybridMultilevel"/>
     <w:tmpl w:val="633662E8"/>
@@ -14875,7 +15061,7 @@
       </w:rPr>
     </w:lvl>
   </w:abstractNum>
-  <w:abstractNum w:abstractNumId="7" w15:restartNumberingAfterBreak="0">
+  <w:abstractNum w:abstractNumId="8" w15:restartNumberingAfterBreak="0">
     <w:nsid w:val="782E4AF8"/>
     <w:multiLevelType w:val="hybridMultilevel"/>
     <w:tmpl w:val="7870DA5A"/>
@@ -14995,22 +15181,25 @@
     <w:abstractNumId w:val="3"/>
   </w:num>
   <w:num w:numId="3">
+    <w:abstractNumId w:val="6"/>
+  </w:num>
+  <w:num w:numId="4">
     <w:abstractNumId w:val="5"/>
   </w:num>
-  <w:num w:numId="4">
-    <w:abstractNumId w:val="4"/>
-  </w:num>
   <w:num w:numId="5">
-    <w:abstractNumId w:val="6"/>
+    <w:abstractNumId w:val="7"/>
   </w:num>
   <w:num w:numId="6">
-    <w:abstractNumId w:val="7"/>
+    <w:abstractNumId w:val="8"/>
   </w:num>
   <w:num w:numId="7">
     <w:abstractNumId w:val="1"/>
   </w:num>
   <w:num w:numId="8">
     <w:abstractNumId w:val="0"/>
+  </w:num>
+  <w:num w:numId="9">
+    <w:abstractNumId w:val="4"/>
   </w:num>
 </w:numbering>
 </file>
@@ -15812,7 +16001,7 @@
 </file>
 
 <file path=customXml/itemProps1.xml><?xml version="1.0" encoding="utf-8"?>
-<ds:datastoreItem xmlns:ds="http://schemas.openxmlformats.org/officeDocument/2006/customXml" ds:itemID="{B18720FA-CE04-4FE8-85A9-045126897EC5}">
+<ds:datastoreItem xmlns:ds="http://schemas.openxmlformats.org/officeDocument/2006/customXml" ds:itemID="{8F2059EE-4383-495B-93ED-F6DF8C92411D}">
   <ds:schemaRefs>
     <ds:schemaRef ds:uri="http://schemas.openxmlformats.org/officeDocument/2006/bibliography"/>
   </ds:schemaRefs>

</xml_diff>

<commit_message>
tests corregidos  y actualizados
</commit_message>
<xml_diff>
--- a/Docs/Engineer Method.docx
+++ b/Docs/Engineer Method.docx
@@ -134,14 +134,6 @@
         </w:rPr>
         <w:t>.</w:t>
       </w:r>
-    </w:p>
-    <w:p>
-      <w:pPr>
-        <w:jc w:val="both"/>
-        <w:rPr>
-          <w:lang w:val="es-CO"/>
-        </w:rPr>
-      </w:pPr>
     </w:p>
     <w:p>
       <w:pPr>
@@ -1067,7 +1059,6 @@
               <w:rPr>
                 <w:lang w:val="es-CO"/>
               </w:rPr>
-              <w:lastRenderedPageBreak/>
               <w:t>Salida:</w:t>
             </w:r>
           </w:p>
@@ -1121,6 +1112,7 @@
               <w:rPr>
                 <w:lang w:val="es-CO"/>
               </w:rPr>
+              <w:lastRenderedPageBreak/>
               <w:t>Requerimiento funcional 4</w:t>
             </w:r>
           </w:p>
@@ -1936,6 +1928,26 @@
           <w:lang w:val="es-CO"/>
         </w:rPr>
       </w:pPr>
+    </w:p>
+    <w:p>
+      <w:pPr>
+        <w:jc w:val="center"/>
+        <w:rPr>
+          <w:b/>
+          <w:lang w:val="es-CO"/>
+        </w:rPr>
+      </w:pPr>
+    </w:p>
+    <w:p>
+      <w:pPr>
+        <w:jc w:val="center"/>
+        <w:rPr>
+          <w:b/>
+          <w:lang w:val="es-CO"/>
+        </w:rPr>
+      </w:pPr>
+      <w:bookmarkStart w:id="0" w:name="_GoBack"/>
+      <w:bookmarkEnd w:id="0"/>
       <w:r>
         <w:rPr>
           <w:b/>
@@ -14189,8 +14201,6 @@
           <w:t>https://makeagif.com/gif/youwin-FymNEH</w:t>
         </w:r>
       </w:hyperlink>
-      <w:bookmarkStart w:id="0" w:name="_GoBack"/>
-      <w:bookmarkEnd w:id="0"/>
     </w:p>
     <w:sectPr>
       <w:type w:val="continuous"/>
@@ -16001,7 +16011,7 @@
 </file>
 
 <file path=customXml/itemProps1.xml><?xml version="1.0" encoding="utf-8"?>
-<ds:datastoreItem xmlns:ds="http://schemas.openxmlformats.org/officeDocument/2006/customXml" ds:itemID="{8F2059EE-4383-495B-93ED-F6DF8C92411D}">
+<ds:datastoreItem xmlns:ds="http://schemas.openxmlformats.org/officeDocument/2006/customXml" ds:itemID="{F4013942-D72E-4AE9-B21E-2486658F5037}">
   <ds:schemaRefs>
     <ds:schemaRef ds:uri="http://schemas.openxmlformats.org/officeDocument/2006/bibliography"/>
   </ds:schemaRefs>

</xml_diff>